<commit_message>
Main_Admin_View_Run & Notes Updating
</commit_message>
<xml_diff>
--- a/Notes (Important).docx
+++ b/Notes (Important).docx
@@ -97,16 +97,14 @@
         <w:rPr>
           <w:rFonts w:ascii="Arial" w:hAnsi="Arial" w:cs="Arial"/>
         </w:rPr>
-        <w:t>Die Python-</w:t>
+        <w:t>Die Python-Bib</w:t>
       </w:r>
-      <w:proofErr w:type="spellStart"/>
       <w:r>
         <w:rPr>
           <w:rFonts w:ascii="Arial" w:hAnsi="Arial" w:cs="Arial"/>
         </w:rPr>
-        <w:t>Bibs</w:t>
+        <w:t>liotheken</w:t>
       </w:r>
-      <w:proofErr w:type="spellEnd"/>
       <w:r>
         <w:rPr>
           <w:rFonts w:ascii="Arial" w:hAnsi="Arial" w:cs="Arial"/>
@@ -119,93 +117,8 @@
         </w:rPr>
         <w:t>herunterladen oder herunterladen lassen.</w:t>
       </w:r>
-    </w:p>
-    <w:p>
-      <w:pPr>
-        <w:pStyle w:val="Listenabsatz"/>
-        <w:rPr>
-          <w:rFonts w:ascii="Arial" w:hAnsi="Arial" w:cs="Arial"/>
-        </w:rPr>
-      </w:pPr>
-    </w:p>
-    <w:p>
-      <w:pPr>
-        <w:pStyle w:val="Listenabsatz"/>
-        <w:numPr>
-          <w:ilvl w:val="0"/>
-          <w:numId w:val="1"/>
-        </w:numPr>
-      </w:pPr>
-      <w:r>
-        <w:rPr>
-          <w:rFonts w:ascii="Arial" w:hAnsi="Arial" w:cs="Arial"/>
-        </w:rPr>
-        <w:t>Den Pfad in der</w:t>
-      </w:r>
-      <w:r>
-        <w:t xml:space="preserve"> </w:t>
-      </w:r>
-      <w:r>
-        <w:rPr>
-          <w:rFonts w:ascii="Courier New" w:hAnsi="Courier New" w:cs="Courier New"/>
-        </w:rPr>
-        <w:t>Main_Admin_View_Run.py</w:t>
-      </w:r>
-      <w:r>
-        <w:t xml:space="preserve"> </w:t>
-      </w:r>
-      <w:r>
-        <w:rPr>
-          <w:rFonts w:ascii="Arial" w:hAnsi="Arial" w:cs="Arial"/>
-        </w:rPr>
-        <w:t>ändern:</w:t>
-      </w:r>
       <w:r>
         <w:br/>
-      </w:r>
-      <w:r>
-        <w:drawing>
-          <wp:inline distT="0" distB="0" distL="0" distR="0" wp14:anchorId="5ED1A87B" wp14:editId="5DA5746A">
-            <wp:extent cx="5760720" cy="1303020"/>
-            <wp:effectExtent l="0" t="0" r="0" b="0"/>
-            <wp:docPr id="280495509" name="Grafik 1"/>
-            <wp:cNvGraphicFramePr>
-              <a:graphicFrameLocks xmlns:a="http://schemas.openxmlformats.org/drawingml/2006/main" noChangeAspect="1"/>
-            </wp:cNvGraphicFramePr>
-            <a:graphic xmlns:a="http://schemas.openxmlformats.org/drawingml/2006/main">
-              <a:graphicData uri="http://schemas.openxmlformats.org/drawingml/2006/picture">
-                <pic:pic xmlns:pic="http://schemas.openxmlformats.org/drawingml/2006/picture">
-                  <pic:nvPicPr>
-                    <pic:cNvPr id="280495509" name=""/>
-                    <pic:cNvPicPr/>
-                  </pic:nvPicPr>
-                  <pic:blipFill rotWithShape="1">
-                    <a:blip r:embed="rId6"/>
-                    <a:srcRect b="14142"/>
-                    <a:stretch/>
-                  </pic:blipFill>
-                  <pic:spPr bwMode="auto">
-                    <a:xfrm>
-                      <a:off x="0" y="0"/>
-                      <a:ext cx="5760720" cy="1303020"/>
-                    </a:xfrm>
-                    <a:prstGeom prst="rect">
-                      <a:avLst/>
-                    </a:prstGeom>
-                    <a:ln>
-                      <a:noFill/>
-                    </a:ln>
-                    <a:extLst>
-                      <a:ext uri="{53640926-AAD7-44D8-BBD7-CCE9431645EC}">
-                        <a14:shadowObscured xmlns:a14="http://schemas.microsoft.com/office/drawing/2010/main"/>
-                      </a:ext>
-                    </a:extLst>
-                  </pic:spPr>
-                </pic:pic>
-              </a:graphicData>
-            </a:graphic>
-          </wp:inline>
-        </w:drawing>
       </w:r>
     </w:p>
     <w:sectPr>

</xml_diff>